<commit_message>
Updated the usermanagment SSD and the contracts for userCreate
</commit_message>
<xml_diff>
--- a/Documentation/Überarbeitet/Kontrakt/userManagmentCreate.docx
+++ b/Documentation/Überarbeitet/Kontrakt/userManagmentCreate.docx
@@ -10,7 +10,7 @@
         <w:tblInd w:w="0" w:type="dxa"/>
         <w:tblCellMar>
           <w:top w:w="0" w:type="dxa"/>
-          <w:left w:w="98" w:type="dxa"/>
+          <w:left w:w="93" w:type="dxa"/>
           <w:bottom w:w="0" w:type="dxa"/>
           <w:right w:w="108" w:type="dxa"/>
         </w:tblCellMar>
@@ -33,7 +33,7 @@
             </w:tcBorders>
             <w:shd w:fill="auto" w:val="clear"/>
             <w:tcMar>
-              <w:left w:w="98" w:type="dxa"/>
+              <w:left w:w="93" w:type="dxa"/>
             </w:tcMar>
           </w:tcPr>
           <w:p>
@@ -66,7 +66,7 @@
             <w:tcBorders/>
             <w:shd w:fill="auto" w:val="clear"/>
             <w:tcMar>
-              <w:left w:w="98" w:type="dxa"/>
+              <w:left w:w="93" w:type="dxa"/>
             </w:tcMar>
           </w:tcPr>
           <w:p>
@@ -188,7 +188,7 @@
             <w:tcBorders/>
             <w:shd w:fill="auto" w:val="clear"/>
             <w:tcMar>
-              <w:left w:w="98" w:type="dxa"/>
+              <w:left w:w="93" w:type="dxa"/>
             </w:tcMar>
           </w:tcPr>
           <w:p>
@@ -310,7 +310,7 @@
             <w:tcBorders/>
             <w:shd w:fill="auto" w:val="clear"/>
             <w:tcMar>
-              <w:left w:w="98" w:type="dxa"/>
+              <w:left w:w="93" w:type="dxa"/>
             </w:tcMar>
           </w:tcPr>
           <w:p>
@@ -450,7 +450,7 @@
         <w:tblInd w:w="0" w:type="dxa"/>
         <w:tblCellMar>
           <w:top w:w="0" w:type="dxa"/>
-          <w:left w:w="98" w:type="dxa"/>
+          <w:left w:w="93" w:type="dxa"/>
           <w:bottom w:w="0" w:type="dxa"/>
           <w:right w:w="108" w:type="dxa"/>
         </w:tblCellMar>
@@ -473,7 +473,7 @@
             </w:tcBorders>
             <w:shd w:fill="auto" w:val="clear"/>
             <w:tcMar>
-              <w:left w:w="98" w:type="dxa"/>
+              <w:left w:w="93" w:type="dxa"/>
             </w:tcMar>
           </w:tcPr>
           <w:p>
@@ -506,7 +506,7 @@
             <w:tcBorders/>
             <w:shd w:fill="auto" w:val="clear"/>
             <w:tcMar>
-              <w:left w:w="98" w:type="dxa"/>
+              <w:left w:w="93" w:type="dxa"/>
             </w:tcMar>
           </w:tcPr>
           <w:p>
@@ -610,14 +610,21 @@
                 <w:b w:val="false"/>
                 <w:bCs w:val="false"/>
               </w:rPr>
-              <w:t xml:space="preserve">Creates new user in the database with the specified username </w:t>
-            </w:r>
-            <w:r>
-              <w:rPr>
-                <w:b w:val="false"/>
-                <w:bCs w:val="false"/>
-              </w:rPr>
-              <w:t>and roles.</w:t>
+              <w:t>Creates new user in the database with the specified username and roles.</w:t>
+            </w:r>
+          </w:p>
+          <w:p>
+            <w:pPr>
+              <w:pStyle w:val="Normal"/>
+              <w:spacing w:lineRule="auto" w:line="240" w:before="0" w:after="0"/>
+              <w:rPr/>
+            </w:pPr>
+            <w:r>
+              <w:rPr>
+                <w:b w:val="false"/>
+                <w:bCs w:val="false"/>
+              </w:rPr>
+              <w:t>A dialog window is opend, that remembers the the admin to save the password needed for the first login of the new user.</w:t>
             </w:r>
           </w:p>
         </w:tc>
@@ -631,7 +638,7 @@
             <w:tcBorders/>
             <w:shd w:fill="auto" w:val="clear"/>
             <w:tcMar>
-              <w:left w:w="98" w:type="dxa"/>
+              <w:left w:w="93" w:type="dxa"/>
             </w:tcMar>
           </w:tcPr>
           <w:p>
@@ -753,7 +760,7 @@
             <w:tcBorders/>
             <w:shd w:fill="auto" w:val="clear"/>
             <w:tcMar>
-              <w:left w:w="98" w:type="dxa"/>
+              <w:left w:w="93" w:type="dxa"/>
             </w:tcMar>
           </w:tcPr>
           <w:p>

</xml_diff>